<commit_message>
修改Deep Learning for Person Re-identification
</commit_message>
<xml_diff>
--- a/Deep Learning for Person Re-identification:.docx
+++ b/Deep Learning for Person Re-identification:.docx
@@ -1499,6 +1499,7 @@
     <w:p>
       <w:pPr>
         <w:numPr>
+          <w:ilvl w:val="0"/>
           <w:numId w:val="0"/>
         </w:numPr>
         <w:ind w:left="105" w:leftChars="0"/>
@@ -1530,6 +1531,7 @@
     <w:p>
       <w:pPr>
         <w:numPr>
+          <w:ilvl w:val="0"/>
           <w:numId w:val="0"/>
         </w:numPr>
         <w:ind w:left="105" w:leftChars="0"/>
@@ -1582,6 +1584,7 @@
     <w:p>
       <w:pPr>
         <w:numPr>
+          <w:ilvl w:val="0"/>
           <w:numId w:val="0"/>
         </w:numPr>
         <w:ind w:left="105" w:leftChars="0"/>
@@ -1649,6 +1652,7 @@
     <w:p>
       <w:pPr>
         <w:numPr>
+          <w:ilvl w:val="0"/>
           <w:numId w:val="0"/>
         </w:numPr>
         <w:ind w:left="105" w:leftChars="0"/>
@@ -1680,6 +1684,7 @@
     <w:p>
       <w:pPr>
         <w:numPr>
+          <w:ilvl w:val="0"/>
           <w:numId w:val="0"/>
         </w:numPr>
         <w:ind w:left="105" w:leftChars="0"/>
@@ -1711,6 +1716,7 @@
     <w:p>
       <w:pPr>
         <w:numPr>
+          <w:ilvl w:val="0"/>
           <w:numId w:val="0"/>
         </w:numPr>
         <w:ind w:left="105" w:leftChars="0"/>
@@ -1826,6 +1832,7 @@
     <w:p>
       <w:pPr>
         <w:numPr>
+          <w:ilvl w:val="0"/>
           <w:numId w:val="0"/>
         </w:numPr>
         <w:ind w:left="105" w:leftChars="0"/>
@@ -1897,6 +1904,7 @@
     <w:p>
       <w:pPr>
         <w:numPr>
+          <w:ilvl w:val="0"/>
           <w:numId w:val="0"/>
         </w:numPr>
         <w:rPr>
@@ -1947,6 +1955,7 @@
     <w:p>
       <w:pPr>
         <w:numPr>
+          <w:ilvl w:val="0"/>
           <w:numId w:val="0"/>
         </w:numPr>
         <w:rPr>
@@ -1966,40 +1975,6 @@
           <w:lang w:val="en-US" w:eastAsia="zh-CN"/>
         </w:rPr>
         <w:t>A context-aware attentive feature learning method.</w:t>
-      </w:r>
-    </w:p>
-    <w:p>
-      <w:pPr>
-        <w:numPr>
-          <w:numId w:val="0"/>
-        </w:numPr>
-        <w:rPr>
-          <w:rFonts w:hint="eastAsia"/>
-          <w:color w:val="92D050"/>
-          <w:sz w:val="28"/>
-          <w:szCs w:val="28"/>
-          <w:lang w:val="en-US" w:eastAsia="zh-CN"/>
-        </w:rPr>
-      </w:pPr>
-      <w:r>
-        <w:rPr>
-          <w:rFonts w:hint="default"/>
-          <w:color w:val="92D050"/>
-          <w:sz w:val="28"/>
-          <w:szCs w:val="28"/>
-          <w:lang w:val="en-US" w:eastAsia="zh-CN"/>
-        </w:rPr>
-        <w:t>Architecture Modification</w:t>
-      </w:r>
-      <w:r>
-        <w:rPr>
-          <w:rFonts w:hint="eastAsia"/>
-          <w:color w:val="92D050"/>
-          <w:sz w:val="28"/>
-          <w:szCs w:val="28"/>
-          <w:lang w:val="en-US" w:eastAsia="zh-CN"/>
-        </w:rPr>
-        <w:t>（这是另一个小标题）</w:t>
       </w:r>
     </w:p>
     <w:p>
@@ -2009,42 +1984,32 @@
           <w:numId w:val="0"/>
         </w:numPr>
         <w:rPr>
-          <w:rFonts w:hint="default"/>
-          <w:color w:val="auto"/>
-          <w:sz w:val="21"/>
-          <w:szCs w:val="21"/>
-          <w:lang w:val="en-US" w:eastAsia="zh-CN"/>
-        </w:rPr>
-      </w:pPr>
-      <w:r>
-        <w:rPr>
-          <w:rFonts w:hint="eastAsia"/>
-          <w:color w:val="auto"/>
-          <w:sz w:val="21"/>
-          <w:szCs w:val="21"/>
-          <w:lang w:val="en-US" w:eastAsia="zh-CN"/>
-        </w:rPr>
-        <w:t>主要有这几种调整方法：</w:t>
-      </w:r>
-      <w:r>
-        <w:rPr>
-          <w:rFonts w:hint="eastAsia"/>
-          <w:color w:val="auto"/>
-          <w:sz w:val="21"/>
-          <w:szCs w:val="21"/>
-          <w:lang w:val="en-US" w:eastAsia="zh-CN"/>
-        </w:rPr>
-        <w:br w:type="textWrapping"/>
-      </w:r>
-      <w:r>
-        <w:rPr>
-          <w:rFonts w:hint="eastAsia"/>
-          <w:color w:val="auto"/>
-          <w:sz w:val="21"/>
-          <w:szCs w:val="21"/>
-          <w:lang w:val="en-US" w:eastAsia="zh-CN"/>
-        </w:rPr>
-        <w:t>①An improved bottleneck layer utilizes the orthogonality constraint to reinforce global feature representation learning.</w:t>
+          <w:rFonts w:hint="eastAsia"/>
+          <w:color w:val="92D050"/>
+          <w:sz w:val="28"/>
+          <w:szCs w:val="28"/>
+          <w:lang w:val="en-US" w:eastAsia="zh-CN"/>
+        </w:rPr>
+      </w:pPr>
+      <w:r>
+        <w:rPr>
+          <w:rFonts w:hint="default"/>
+          <w:color w:val="92D050"/>
+          <w:sz w:val="28"/>
+          <w:szCs w:val="28"/>
+          <w:lang w:val="en-US" w:eastAsia="zh-CN"/>
+        </w:rPr>
+        <w:t>Architecture Modification</w:t>
+      </w:r>
+      <w:r>
+        <w:rPr>
+          <w:rFonts w:hint="eastAsia"/>
+          <w:color w:val="92D050"/>
+          <w:sz w:val="28"/>
+          <w:szCs w:val="28"/>
+          <w:lang w:val="en-US" w:eastAsia="zh-CN"/>
+        </w:rPr>
+        <w:t>（这是另一个小标题）</w:t>
       </w:r>
     </w:p>
     <w:p>
@@ -2069,7 +2034,27 @@
           <w:szCs w:val="21"/>
           <w:lang w:val="en-US" w:eastAsia="zh-CN"/>
         </w:rPr>
-        <w:t>②Using a simple architecture with standard networks, embeddings from multiple layers are aggregated into a single embedding.</w:t>
+        <w:t>主要有这几种调整方法：</w:t>
+      </w:r>
+      <w:r>
+        <w:rPr>
+          <w:rFonts w:hint="eastAsia"/>
+          <w:color w:val="auto"/>
+          <w:sz w:val="21"/>
+          <w:szCs w:val="21"/>
+          <w:lang w:val="en-US" w:eastAsia="zh-CN"/>
+        </w:rPr>
+        <w:br w:type="textWrapping"/>
+      </w:r>
+      <w:r>
+        <w:rPr>
+          <w:rFonts w:hint="eastAsia"/>
+          <w:color w:val="auto"/>
+          <w:sz w:val="21"/>
+          <w:szCs w:val="21"/>
+          <w:lang w:val="en-US" w:eastAsia="zh-CN"/>
+        </w:rPr>
+        <w:t>①An improved bottleneck layer utilizes the orthogonality constraint to reinforce global feature representation learning.</w:t>
       </w:r>
     </w:p>
     <w:p>
@@ -2094,7 +2079,359 @@
           <w:szCs w:val="21"/>
           <w:lang w:val="en-US" w:eastAsia="zh-CN"/>
         </w:rPr>
+        <w:t>②Using a simple architecture with standard networks, embeddings from multiple layers are aggregated into a single embedding.</w:t>
+      </w:r>
+    </w:p>
+    <w:p>
+      <w:pPr>
+        <w:numPr>
+          <w:ilvl w:val="0"/>
+          <w:numId w:val="0"/>
+        </w:numPr>
+        <w:rPr>
+          <w:rFonts w:hint="eastAsia"/>
+          <w:color w:val="auto"/>
+          <w:sz w:val="21"/>
+          <w:szCs w:val="21"/>
+          <w:lang w:val="en-US" w:eastAsia="zh-CN"/>
+        </w:rPr>
+      </w:pPr>
+      <w:r>
+        <w:rPr>
+          <w:rFonts w:hint="eastAsia"/>
+          <w:color w:val="auto"/>
+          <w:sz w:val="21"/>
+          <w:szCs w:val="21"/>
+          <w:lang w:val="en-US" w:eastAsia="zh-CN"/>
+        </w:rPr>
         <w:t>③A Class Activation Maps (CAM) augmentation model [90] expands the activation scope to explore rich visual cues in a multi-branch network.</w:t>
+      </w:r>
+    </w:p>
+    <w:p>
+      <w:pPr>
+        <w:numPr>
+          <w:ilvl w:val="0"/>
+          <w:numId w:val="0"/>
+        </w:numPr>
+        <w:rPr>
+          <w:rFonts w:hint="default"/>
+          <w:color w:val="auto"/>
+          <w:sz w:val="21"/>
+          <w:szCs w:val="21"/>
+          <w:lang w:val="en-US" w:eastAsia="zh-CN"/>
+        </w:rPr>
+      </w:pPr>
+      <w:r>
+        <w:rPr>
+          <w:rFonts w:hint="default"/>
+          <w:color w:val="auto"/>
+          <w:sz w:val="21"/>
+          <w:szCs w:val="21"/>
+          <w:lang w:val="en-US" w:eastAsia="zh-CN"/>
+        </w:rPr>
+        <w:t>2.1.2 Local Feature Representation Learning</w:t>
+      </w:r>
+    </w:p>
+    <w:p>
+      <w:pPr>
+        <w:numPr>
+          <w:ilvl w:val="0"/>
+          <w:numId w:val="0"/>
+        </w:numPr>
+        <w:rPr>
+          <w:rFonts w:hint="eastAsia"/>
+          <w:color w:val="auto"/>
+          <w:sz w:val="21"/>
+          <w:szCs w:val="21"/>
+          <w:lang w:val="en-US" w:eastAsia="zh-CN"/>
+        </w:rPr>
+      </w:pPr>
+      <w:r>
+        <w:rPr>
+          <w:rFonts w:hint="default"/>
+          <w:color w:val="auto"/>
+          <w:sz w:val="21"/>
+          <w:szCs w:val="21"/>
+          <w:lang w:val="en-US" w:eastAsia="zh-CN"/>
+        </w:rPr>
+        <w:t>Local feature representation usually learns</w:t>
+      </w:r>
+      <w:r>
+        <w:rPr>
+          <w:rFonts w:hint="default"/>
+          <w:color w:val="auto"/>
+          <w:sz w:val="21"/>
+          <w:szCs w:val="21"/>
+          <w:u w:val="single"/>
+          <w:lang w:val="en-US" w:eastAsia="zh-CN"/>
+        </w:rPr>
+        <w:t xml:space="preserve"> part/region </w:t>
+      </w:r>
+      <w:r>
+        <w:rPr>
+          <w:rFonts w:hint="default"/>
+          <w:color w:val="FF0000"/>
+          <w:sz w:val="21"/>
+          <w:szCs w:val="21"/>
+          <w:u w:val="single"/>
+          <w:lang w:val="en-US" w:eastAsia="zh-CN"/>
+        </w:rPr>
+        <w:t xml:space="preserve">aggregated </w:t>
+      </w:r>
+      <w:r>
+        <w:rPr>
+          <w:rFonts w:hint="default"/>
+          <w:color w:val="auto"/>
+          <w:sz w:val="21"/>
+          <w:szCs w:val="21"/>
+          <w:u w:val="single"/>
+          <w:lang w:val="en-US" w:eastAsia="zh-CN"/>
+        </w:rPr>
+        <w:t>features</w:t>
+      </w:r>
+      <w:r>
+        <w:rPr>
+          <w:rFonts w:hint="eastAsia"/>
+          <w:color w:val="auto"/>
+          <w:sz w:val="21"/>
+          <w:szCs w:val="21"/>
+          <w:lang w:val="en-US" w:eastAsia="zh-CN"/>
+        </w:rPr>
+        <w:t xml:space="preserve">（局部聚合特征）， The body parts are either generated by </w:t>
+      </w:r>
+      <w:r>
+        <w:rPr>
+          <w:rFonts w:hint="eastAsia"/>
+          <w:color w:val="auto"/>
+          <w:sz w:val="21"/>
+          <w:szCs w:val="21"/>
+          <w:u w:val="single"/>
+          <w:lang w:val="en-US" w:eastAsia="zh-CN"/>
+        </w:rPr>
+        <w:t>human pose estimation</w:t>
+      </w:r>
+      <w:r>
+        <w:rPr>
+          <w:rFonts w:hint="eastAsia"/>
+          <w:color w:val="auto"/>
+          <w:sz w:val="21"/>
+          <w:szCs w:val="21"/>
+          <w:lang w:val="en-US" w:eastAsia="zh-CN"/>
+        </w:rPr>
+        <w:t xml:space="preserve"> or roughly </w:t>
+      </w:r>
+      <w:r>
+        <w:rPr>
+          <w:rFonts w:hint="eastAsia"/>
+          <w:color w:val="auto"/>
+          <w:sz w:val="21"/>
+          <w:szCs w:val="21"/>
+          <w:u w:val="single"/>
+          <w:lang w:val="en-US" w:eastAsia="zh-CN"/>
+        </w:rPr>
+        <w:t>horizontal division</w:t>
+      </w:r>
+      <w:r>
+        <w:rPr>
+          <w:rFonts w:hint="eastAsia"/>
+          <w:color w:val="auto"/>
+          <w:sz w:val="21"/>
+          <w:szCs w:val="21"/>
+          <w:lang w:val="en-US" w:eastAsia="zh-CN"/>
+        </w:rPr>
+        <w:t>.</w:t>
+      </w:r>
+    </w:p>
+    <w:p>
+      <w:pPr>
+        <w:numPr>
+          <w:ilvl w:val="0"/>
+          <w:numId w:val="0"/>
+        </w:numPr>
+        <w:rPr>
+          <w:rFonts w:hint="default"/>
+          <w:color w:val="auto"/>
+          <w:sz w:val="21"/>
+          <w:szCs w:val="21"/>
+          <w:lang w:val="en-US" w:eastAsia="zh-CN"/>
+        </w:rPr>
+      </w:pPr>
+      <w:r>
+        <w:rPr>
+          <w:rFonts w:hint="eastAsia"/>
+          <w:color w:val="auto"/>
+          <w:sz w:val="21"/>
+          <w:szCs w:val="21"/>
+          <w:lang w:val="en-US" w:eastAsia="zh-CN"/>
+        </w:rPr>
+        <w:t>①</w:t>
+      </w:r>
+      <w:r>
+        <w:rPr>
+          <w:rFonts w:hint="default"/>
+          <w:color w:val="auto"/>
+          <w:sz w:val="21"/>
+          <w:szCs w:val="21"/>
+          <w:lang w:val="en-US" w:eastAsia="zh-CN"/>
+        </w:rPr>
+        <w:t xml:space="preserve">The </w:t>
+      </w:r>
+      <w:r>
+        <w:rPr>
+          <w:rFonts w:hint="default"/>
+          <w:color w:val="auto"/>
+          <w:sz w:val="21"/>
+          <w:szCs w:val="21"/>
+          <w:u w:val="single"/>
+          <w:lang w:val="en-US" w:eastAsia="zh-CN"/>
+        </w:rPr>
+        <w:t>main trend</w:t>
+      </w:r>
+      <w:r>
+        <w:rPr>
+          <w:rFonts w:hint="default"/>
+          <w:color w:val="auto"/>
+          <w:sz w:val="21"/>
+          <w:szCs w:val="21"/>
+          <w:lang w:val="en-US" w:eastAsia="zh-CN"/>
+        </w:rPr>
+        <w:t xml:space="preserve"> is to </w:t>
+      </w:r>
+      <w:r>
+        <w:rPr>
+          <w:rFonts w:hint="default"/>
+          <w:color w:val="FF0000"/>
+          <w:sz w:val="21"/>
+          <w:szCs w:val="21"/>
+          <w:lang w:val="en-US" w:eastAsia="zh-CN"/>
+        </w:rPr>
+        <w:t xml:space="preserve">combine </w:t>
+      </w:r>
+      <w:r>
+        <w:rPr>
+          <w:rFonts w:hint="default"/>
+          <w:color w:val="auto"/>
+          <w:sz w:val="21"/>
+          <w:szCs w:val="21"/>
+          <w:lang w:val="en-US" w:eastAsia="zh-CN"/>
+        </w:rPr>
+        <w:t xml:space="preserve">the full body representation </w:t>
+      </w:r>
+      <w:r>
+        <w:rPr>
+          <w:rFonts w:hint="default"/>
+          <w:color w:val="FF0000"/>
+          <w:sz w:val="21"/>
+          <w:szCs w:val="21"/>
+          <w:lang w:val="en-US" w:eastAsia="zh-CN"/>
+        </w:rPr>
+        <w:t xml:space="preserve">and </w:t>
+      </w:r>
+      <w:r>
+        <w:rPr>
+          <w:rFonts w:hint="default"/>
+          <w:color w:val="auto"/>
+          <w:sz w:val="21"/>
+          <w:szCs w:val="21"/>
+          <w:lang w:val="en-US" w:eastAsia="zh-CN"/>
+        </w:rPr>
+        <w:t>local part features.</w:t>
+      </w:r>
+    </w:p>
+    <w:p>
+      <w:pPr>
+        <w:numPr>
+          <w:ilvl w:val="0"/>
+          <w:numId w:val="0"/>
+        </w:numPr>
+        <w:rPr>
+          <w:rFonts w:hint="eastAsia"/>
+          <w:color w:val="auto"/>
+          <w:sz w:val="21"/>
+          <w:szCs w:val="21"/>
+          <w:lang w:val="en-US" w:eastAsia="zh-CN"/>
+        </w:rPr>
+      </w:pPr>
+      <w:r>
+        <w:rPr>
+          <w:rFonts w:hint="eastAsia"/>
+          <w:color w:val="auto"/>
+          <w:sz w:val="21"/>
+          <w:szCs w:val="21"/>
+          <w:lang w:val="en-US" w:eastAsia="zh-CN"/>
+        </w:rPr>
+        <w:t xml:space="preserve">②Some works have also studied the </w:t>
+      </w:r>
+      <w:r>
+        <w:rPr>
+          <w:rFonts w:hint="eastAsia"/>
+          <w:color w:val="auto"/>
+          <w:sz w:val="21"/>
+          <w:szCs w:val="21"/>
+          <w:u w:val="single"/>
+          <w:lang w:val="en-US" w:eastAsia="zh-CN"/>
+        </w:rPr>
+        <w:t>robustness of part level feature learning against background clutter</w:t>
+      </w:r>
+      <w:r>
+        <w:rPr>
+          <w:rFonts w:hint="eastAsia"/>
+          <w:color w:val="auto"/>
+          <w:sz w:val="21"/>
+          <w:szCs w:val="21"/>
+          <w:lang w:val="en-US" w:eastAsia="zh-CN"/>
+        </w:rPr>
+        <w:t>.</w:t>
+      </w:r>
+    </w:p>
+    <w:p>
+      <w:pPr>
+        <w:numPr>
+          <w:ilvl w:val="0"/>
+          <w:numId w:val="0"/>
+        </w:numPr>
+        <w:rPr>
+          <w:rFonts w:hint="eastAsia"/>
+          <w:color w:val="auto"/>
+          <w:sz w:val="21"/>
+          <w:szCs w:val="21"/>
+          <w:lang w:val="en-US" w:eastAsia="zh-CN"/>
+        </w:rPr>
+      </w:pPr>
+      <w:r>
+        <w:rPr>
+          <w:rFonts w:hint="eastAsia"/>
+          <w:color w:val="auto"/>
+          <w:sz w:val="21"/>
+          <w:szCs w:val="21"/>
+          <w:lang w:val="en-US" w:eastAsia="zh-CN"/>
+        </w:rPr>
+        <w:t>③For specific part attention design</w:t>
+      </w:r>
+    </w:p>
+    <w:p>
+      <w:pPr>
+        <w:numPr>
+          <w:ilvl w:val="0"/>
+          <w:numId w:val="0"/>
+        </w:numPr>
+        <w:rPr>
+          <w:rFonts w:hint="default"/>
+          <w:color w:val="auto"/>
+          <w:sz w:val="21"/>
+          <w:szCs w:val="21"/>
+          <w:lang w:val="en-US" w:eastAsia="zh-CN"/>
+        </w:rPr>
+      </w:pPr>
+      <w:r>
+        <w:rPr>
+          <w:rFonts w:hint="eastAsia"/>
+          <w:color w:val="auto"/>
+          <w:sz w:val="21"/>
+          <w:szCs w:val="21"/>
+          <w:lang w:val="en-US" w:eastAsia="zh-CN"/>
+        </w:rPr>
+        <w:t>④For horizontal region features without pose estimation</w:t>
       </w:r>
     </w:p>
     <w:p>
@@ -2106,8 +2443,6 @@
           <w:lang w:val="en-US" w:eastAsia="zh-CN"/>
         </w:rPr>
       </w:pPr>
-      <w:bookmarkStart w:id="0" w:name="_GoBack"/>
-      <w:bookmarkEnd w:id="0"/>
       <w:r>
         <w:rPr>
           <w:rFonts w:hint="eastAsia"/>
@@ -2417,6 +2752,360 @@
         </w:rPr>
         <w:t>taking a step towards real-world Re-ID system design.</w:t>
       </w:r>
+    </w:p>
+    <w:p>
+      <w:pPr>
+        <w:rPr>
+          <w:rFonts w:hint="default"/>
+          <w:lang w:val="en-US" w:eastAsia="zh-CN"/>
+        </w:rPr>
+      </w:pPr>
+      <w:r>
+        <w:rPr>
+          <w:rFonts w:hint="default"/>
+          <w:lang w:val="en-US" w:eastAsia="zh-CN"/>
+        </w:rPr>
+        <w:br w:type="page"/>
+      </w:r>
+    </w:p>
+    <w:p>
+      <w:pPr>
+        <w:rPr>
+          <w:rFonts w:hint="eastAsia"/>
+          <w:lang w:val="en-US" w:eastAsia="zh-CN"/>
+        </w:rPr>
+      </w:pPr>
+      <w:r>
+        <w:rPr>
+          <w:rFonts w:hint="eastAsia"/>
+          <w:lang w:val="en-US" w:eastAsia="zh-CN"/>
+        </w:rPr>
+        <w:t>专业术语：</w:t>
+      </w:r>
+    </w:p>
+    <w:p>
+      <w:pPr>
+        <w:rPr>
+          <w:rFonts w:hint="eastAsia"/>
+          <w:lang w:val="en-US" w:eastAsia="zh-CN"/>
+        </w:rPr>
+      </w:pPr>
+      <w:r>
+        <w:rPr>
+          <w:rFonts w:hint="default"/>
+          <w:lang w:val="en-US" w:eastAsia="zh-CN"/>
+        </w:rPr>
+        <w:t>bilinear-pooling</w:t>
+      </w:r>
+      <w:r>
+        <w:rPr>
+          <w:rFonts w:hint="eastAsia"/>
+          <w:lang w:val="en-US" w:eastAsia="zh-CN"/>
+        </w:rPr>
+        <w:t>：双线性池</w:t>
+      </w:r>
+    </w:p>
+    <w:p>
+      <w:pPr>
+        <w:rPr>
+          <w:rFonts w:hint="eastAsia"/>
+          <w:lang w:val="en-US" w:eastAsia="zh-CN"/>
+        </w:rPr>
+      </w:pPr>
+      <w:r>
+        <w:rPr>
+          <w:rFonts w:hint="default"/>
+          <w:lang w:val="en-US" w:eastAsia="zh-CN"/>
+        </w:rPr>
+        <w:t>undesirable background features</w:t>
+      </w:r>
+      <w:r>
+        <w:rPr>
+          <w:rFonts w:hint="eastAsia"/>
+          <w:lang w:val="en-US" w:eastAsia="zh-CN"/>
+        </w:rPr>
+        <w:t>：不良背景特征</w:t>
+      </w:r>
+    </w:p>
+    <w:p>
+      <w:pPr>
+        <w:rPr>
+          <w:rFonts w:hint="eastAsia"/>
+          <w:lang w:val="en-US" w:eastAsia="zh-CN"/>
+        </w:rPr>
+      </w:pPr>
+      <w:r>
+        <w:rPr>
+          <w:rFonts w:hint="default"/>
+          <w:lang w:val="en-US" w:eastAsia="zh-CN"/>
+        </w:rPr>
+        <w:t>Semantically</w:t>
+      </w:r>
+      <w:r>
+        <w:rPr>
+          <w:rFonts w:hint="eastAsia"/>
+          <w:lang w:val="en-US" w:eastAsia="zh-CN"/>
+        </w:rPr>
+        <w:t>：语义地</w:t>
+      </w:r>
+    </w:p>
+    <w:p>
+      <w:pPr>
+        <w:rPr>
+          <w:rFonts w:hint="default"/>
+          <w:lang w:val="en-US" w:eastAsia="zh-CN"/>
+        </w:rPr>
+      </w:pPr>
+      <w:r>
+        <w:rPr>
+          <w:rFonts w:hint="default"/>
+          <w:lang w:val="en-US" w:eastAsia="zh-CN"/>
+        </w:rPr>
+        <w:t>Aligned</w:t>
+      </w:r>
+      <w:r>
+        <w:rPr>
+          <w:rFonts w:hint="eastAsia"/>
+          <w:lang w:val="en-US" w:eastAsia="zh-CN"/>
+        </w:rPr>
+        <w:t>：对齐的 well-align：非常对齐的</w:t>
+      </w:r>
+    </w:p>
+    <w:p>
+      <w:pPr>
+        <w:rPr>
+          <w:rFonts w:hint="eastAsia"/>
+          <w:lang w:val="en-US" w:eastAsia="zh-CN"/>
+        </w:rPr>
+      </w:pPr>
+      <w:r>
+        <w:rPr>
+          <w:rFonts w:hint="default"/>
+          <w:lang w:val="en-US" w:eastAsia="zh-CN"/>
+        </w:rPr>
+        <w:t>specific part</w:t>
+      </w:r>
+      <w:r>
+        <w:rPr>
+          <w:rFonts w:hint="eastAsia"/>
+          <w:lang w:val="en-US" w:eastAsia="zh-CN"/>
+        </w:rPr>
+        <w:t>：特定部位</w:t>
+      </w:r>
+    </w:p>
+    <w:p>
+      <w:pPr>
+        <w:rPr>
+          <w:rFonts w:hint="eastAsia"/>
+          <w:lang w:val="en-US" w:eastAsia="zh-CN"/>
+        </w:rPr>
+      </w:pPr>
+      <w:r>
+        <w:rPr>
+          <w:rFonts w:hint="default"/>
+          <w:lang w:val="en-US" w:eastAsia="zh-CN"/>
+        </w:rPr>
+        <w:t>high-order polynmial predictor</w:t>
+      </w:r>
+      <w:r>
+        <w:rPr>
+          <w:rFonts w:hint="eastAsia"/>
+          <w:lang w:val="en-US" w:eastAsia="zh-CN"/>
+        </w:rPr>
+        <w:t>：高阶多项式预测器</w:t>
+      </w:r>
+    </w:p>
+    <w:p>
+      <w:pPr>
+        <w:rPr>
+          <w:rFonts w:hint="eastAsia"/>
+          <w:lang w:val="en-US" w:eastAsia="zh-CN"/>
+        </w:rPr>
+      </w:pPr>
+      <w:r>
+        <w:rPr>
+          <w:rFonts w:hint="default"/>
+          <w:lang w:val="en-US" w:eastAsia="zh-CN"/>
+        </w:rPr>
+        <w:t xml:space="preserve">scale maps </w:t>
+      </w:r>
+      <w:r>
+        <w:rPr>
+          <w:rFonts w:hint="eastAsia"/>
+          <w:lang w:val="en-US" w:eastAsia="zh-CN"/>
+        </w:rPr>
+        <w:t>：比例图</w:t>
+      </w:r>
+    </w:p>
+    <w:p>
+      <w:pPr>
+        <w:rPr>
+          <w:rFonts w:hint="eastAsia"/>
+          <w:lang w:val="en-US" w:eastAsia="zh-CN"/>
+        </w:rPr>
+      </w:pPr>
+      <w:r>
+        <w:rPr>
+          <w:rFonts w:hint="default"/>
+          <w:lang w:val="en-US" w:eastAsia="zh-CN"/>
+        </w:rPr>
+        <w:t>discriminative features</w:t>
+      </w:r>
+      <w:r>
+        <w:rPr>
+          <w:rFonts w:hint="eastAsia"/>
+          <w:lang w:val="en-US" w:eastAsia="zh-CN"/>
+        </w:rPr>
+        <w:t>：判别特征</w:t>
+      </w:r>
+    </w:p>
+    <w:p>
+      <w:pPr>
+        <w:rPr>
+          <w:rFonts w:hint="eastAsia"/>
+          <w:lang w:val="en-US" w:eastAsia="zh-CN"/>
+        </w:rPr>
+      </w:pPr>
+      <w:r>
+        <w:rPr>
+          <w:rFonts w:hint="default"/>
+          <w:lang w:val="en-US" w:eastAsia="zh-CN"/>
+        </w:rPr>
+        <w:t>Long Short-Term Memory (LSTM) architecture</w:t>
+      </w:r>
+      <w:r>
+        <w:rPr>
+          <w:rFonts w:hint="eastAsia"/>
+          <w:lang w:val="en-US" w:eastAsia="zh-CN"/>
+        </w:rPr>
+        <w:t>：长短期记忆架构</w:t>
+      </w:r>
+    </w:p>
+    <w:p>
+      <w:pPr>
+        <w:rPr>
+          <w:rFonts w:hint="eastAsia"/>
+          <w:lang w:val="en-US" w:eastAsia="zh-CN"/>
+        </w:rPr>
+      </w:pPr>
+      <w:r>
+        <w:rPr>
+          <w:rFonts w:hint="default"/>
+          <w:lang w:val="en-US" w:eastAsia="zh-CN"/>
+        </w:rPr>
+        <w:t>Discriminability</w:t>
+      </w:r>
+      <w:r>
+        <w:rPr>
+          <w:rFonts w:hint="eastAsia"/>
+          <w:lang w:val="en-US" w:eastAsia="zh-CN"/>
+        </w:rPr>
+        <w:t>：判别能力，可分辨性</w:t>
+      </w:r>
+    </w:p>
+    <w:p>
+      <w:pPr>
+        <w:rPr>
+          <w:rFonts w:hint="eastAsia"/>
+          <w:lang w:val="en-US" w:eastAsia="zh-CN"/>
+        </w:rPr>
+      </w:pPr>
+      <w:r>
+        <w:rPr>
+          <w:rFonts w:hint="default"/>
+          <w:lang w:val="en-US" w:eastAsia="zh-CN"/>
+        </w:rPr>
+        <w:t>contextual information</w:t>
+      </w:r>
+      <w:r>
+        <w:rPr>
+          <w:rFonts w:hint="eastAsia"/>
+          <w:lang w:val="en-US" w:eastAsia="zh-CN"/>
+        </w:rPr>
+        <w:t>：上下文信息</w:t>
+      </w:r>
+    </w:p>
+    <w:p>
+      <w:pPr>
+        <w:rPr>
+          <w:rFonts w:hint="default"/>
+          <w:lang w:val="en-US" w:eastAsia="zh-CN"/>
+        </w:rPr>
+      </w:pPr>
+      <w:r>
+        <w:rPr>
+          <w:rFonts w:hint="default"/>
+          <w:lang w:val="en-US" w:eastAsia="zh-CN"/>
+        </w:rPr>
+        <w:t>partition strategy</w:t>
+      </w:r>
+      <w:r>
+        <w:rPr>
+          <w:rFonts w:hint="eastAsia"/>
+          <w:lang w:val="en-US" w:eastAsia="zh-CN"/>
+        </w:rPr>
+        <w:t xml:space="preserve">：分配策略   </w:t>
+      </w:r>
+      <w:r>
+        <w:rPr>
+          <w:rFonts w:hint="default"/>
+          <w:lang w:val="en-US" w:eastAsia="zh-CN"/>
+        </w:rPr>
+        <w:t xml:space="preserve">partition </w:t>
+      </w:r>
+      <w:r>
+        <w:rPr>
+          <w:rFonts w:hint="eastAsia"/>
+          <w:lang w:val="en-US" w:eastAsia="zh-CN"/>
+        </w:rPr>
+        <w:t>：分区</w:t>
+      </w:r>
+    </w:p>
+    <w:p>
+      <w:pPr>
+        <w:rPr>
+          <w:rFonts w:hint="eastAsia"/>
+          <w:lang w:val="en-US" w:eastAsia="zh-CN"/>
+        </w:rPr>
+      </w:pPr>
+      <w:r>
+        <w:rPr>
+          <w:rFonts w:hint="default"/>
+          <w:lang w:val="en-US" w:eastAsia="zh-CN"/>
+        </w:rPr>
+        <w:t>Baseline</w:t>
+      </w:r>
+      <w:r>
+        <w:rPr>
+          <w:rFonts w:hint="eastAsia"/>
+          <w:lang w:val="en-US" w:eastAsia="zh-CN"/>
+        </w:rPr>
+        <w:t>：基准</w:t>
+      </w:r>
+    </w:p>
+    <w:p>
+      <w:pPr>
+        <w:rPr>
+          <w:rFonts w:hint="default"/>
+          <w:lang w:val="en-US" w:eastAsia="zh-CN"/>
+        </w:rPr>
+      </w:pPr>
+      <w:r>
+        <w:rPr>
+          <w:rFonts w:hint="default"/>
+          <w:lang w:val="en-US" w:eastAsia="zh-CN"/>
+        </w:rPr>
+        <w:t>heavy occlusions</w:t>
+      </w:r>
+      <w:r>
+        <w:rPr>
+          <w:rFonts w:hint="eastAsia"/>
+          <w:lang w:val="en-US" w:eastAsia="zh-CN"/>
+        </w:rPr>
+        <w:t>：重度咬合</w:t>
+      </w:r>
+      <w:bookmarkStart w:id="0" w:name="_GoBack"/>
+      <w:bookmarkEnd w:id="0"/>
     </w:p>
     <w:sectPr>
       <w:pgSz w:w="11906" w:h="16838"/>

</xml_diff>